<commit_message>
⚙️Deleting unnecessary folders and making corrections to the final project
</commit_message>
<xml_diff>
--- a/ProyectoFinal/PROYECTO FINAL-ENLACES(VIDEO-GIT).docx
+++ b/ProyectoFinal/PROYECTO FINAL-ENLACES(VIDEO-GIT).docx
@@ -119,7 +119,6 @@
           <w:rFonts w:ascii="Times New Roman" w:hAnsi="Times New Roman" w:cs="Times New Roman"/>
           <w:sz w:val="24"/>
           <w:szCs w:val="24"/>
-          <w:lang w:val="en-US"/>
         </w:rPr>
       </w:pPr>
       <w:r>
@@ -127,7 +126,6 @@
           <w:rFonts w:ascii="Times New Roman" w:hAnsi="Times New Roman" w:cs="Times New Roman"/>
           <w:sz w:val="24"/>
           <w:szCs w:val="24"/>
-          <w:lang w:val="en-US"/>
         </w:rPr>
         <w:t>Enlace a</w:t>
       </w:r>
@@ -136,9 +134,16 @@
           <w:rFonts w:ascii="Times New Roman" w:hAnsi="Times New Roman" w:cs="Times New Roman"/>
           <w:sz w:val="24"/>
           <w:szCs w:val="24"/>
-          <w:lang w:val="en-US"/>
-        </w:rPr>
-        <w:t xml:space="preserve">l </w:t>
+        </w:rPr>
+        <w:t>l vídeo</w:t>
+      </w:r>
+      <w:r>
+        <w:rPr>
+          <w:rFonts w:ascii="Times New Roman" w:hAnsi="Times New Roman" w:cs="Times New Roman"/>
+          <w:sz w:val="24"/>
+          <w:szCs w:val="24"/>
+        </w:rPr>
+        <w:t xml:space="preserve"> (</w:t>
       </w:r>
       <w:proofErr w:type="spellStart"/>
       <w:r>
@@ -146,9 +151,8 @@
           <w:rFonts w:ascii="Times New Roman" w:hAnsi="Times New Roman" w:cs="Times New Roman"/>
           <w:sz w:val="24"/>
           <w:szCs w:val="24"/>
-          <w:lang w:val="en-US"/>
-        </w:rPr>
-        <w:t>vídeo</w:t>
+        </w:rPr>
+        <w:t>GoogleDrive</w:t>
       </w:r>
       <w:proofErr w:type="spellEnd"/>
       <w:r>
@@ -156,27 +160,6 @@
           <w:rFonts w:ascii="Times New Roman" w:hAnsi="Times New Roman" w:cs="Times New Roman"/>
           <w:sz w:val="24"/>
           <w:szCs w:val="24"/>
-          <w:lang w:val="en-US"/>
-        </w:rPr>
-        <w:t xml:space="preserve"> (</w:t>
-      </w:r>
-      <w:proofErr w:type="spellStart"/>
-      <w:r>
-        <w:rPr>
-          <w:rFonts w:ascii="Times New Roman" w:hAnsi="Times New Roman" w:cs="Times New Roman"/>
-          <w:sz w:val="24"/>
-          <w:szCs w:val="24"/>
-          <w:lang w:val="en-US"/>
-        </w:rPr>
-        <w:t>GoogleDrive</w:t>
-      </w:r>
-      <w:proofErr w:type="spellEnd"/>
-      <w:r>
-        <w:rPr>
-          <w:rFonts w:ascii="Times New Roman" w:hAnsi="Times New Roman" w:cs="Times New Roman"/>
-          <w:sz w:val="24"/>
-          <w:szCs w:val="24"/>
-          <w:lang w:val="en-US"/>
         </w:rPr>
         <w:t>):</w:t>
       </w:r>
@@ -184,36 +167,82 @@
     <w:p>
       <w:pPr>
         <w:rPr>
-          <w:lang w:val="en-US"/>
+          <w:rFonts w:ascii="Times New Roman" w:hAnsi="Times New Roman" w:cs="Times New Roman"/>
+          <w:sz w:val="24"/>
+          <w:szCs w:val="24"/>
+          <w:lang w:val="es-ES"/>
         </w:rPr>
       </w:pPr>
-      <w:r>
-        <w:rPr>
-          <w:lang w:val="en-US"/>
-        </w:rPr>
-        <w:t xml:space="preserve"> </w:t>
-      </w:r>
       <w:hyperlink r:id="rId4" w:history="1">
         <w:r>
           <w:rPr>
             <w:rStyle w:val="Hipervnculo"/>
-            <w:lang w:val="en-US"/>
+            <w:rFonts w:ascii="Times New Roman" w:hAnsi="Times New Roman" w:cs="Times New Roman"/>
+            <w:sz w:val="24"/>
+            <w:szCs w:val="24"/>
+            <w:lang w:val="es-ES"/>
           </w:rPr>
-          <w:t>https://drive.google.com/drive/folders/1000NQ</w:t>
+          <w:t>https://drive.google.co</w:t>
         </w:r>
         <w:r>
           <w:rPr>
             <w:rStyle w:val="Hipervnculo"/>
-            <w:lang w:val="en-US"/>
+            <w:rFonts w:ascii="Times New Roman" w:hAnsi="Times New Roman" w:cs="Times New Roman"/>
+            <w:sz w:val="24"/>
+            <w:szCs w:val="24"/>
+            <w:lang w:val="es-ES"/>
           </w:rPr>
-          <w:t>F</w:t>
+          <w:t>m</w:t>
         </w:r>
         <w:r>
           <w:rPr>
             <w:rStyle w:val="Hipervnculo"/>
-            <w:lang w:val="en-US"/>
+            <w:rFonts w:ascii="Times New Roman" w:hAnsi="Times New Roman" w:cs="Times New Roman"/>
+            <w:sz w:val="24"/>
+            <w:szCs w:val="24"/>
+            <w:lang w:val="es-ES"/>
           </w:rPr>
-          <w:t>66gB0C2nKJo9lDGBifwFDSf9Tj?usp=drive_link</w:t>
+          <w:t>/drive/fol</w:t>
+        </w:r>
+        <w:r>
+          <w:rPr>
+            <w:rStyle w:val="Hipervnculo"/>
+            <w:rFonts w:ascii="Times New Roman" w:hAnsi="Times New Roman" w:cs="Times New Roman"/>
+            <w:sz w:val="24"/>
+            <w:szCs w:val="24"/>
+            <w:lang w:val="es-ES"/>
+          </w:rPr>
+          <w:t>d</w:t>
+        </w:r>
+        <w:r>
+          <w:rPr>
+            <w:rStyle w:val="Hipervnculo"/>
+            <w:rFonts w:ascii="Times New Roman" w:hAnsi="Times New Roman" w:cs="Times New Roman"/>
+            <w:sz w:val="24"/>
+            <w:szCs w:val="24"/>
+            <w:lang w:val="es-ES"/>
+          </w:rPr>
+          <w:t>ers/1fcz</w:t>
+        </w:r>
+        <w:r>
+          <w:rPr>
+            <w:rStyle w:val="Hipervnculo"/>
+            <w:rFonts w:ascii="Times New Roman" w:hAnsi="Times New Roman" w:cs="Times New Roman"/>
+            <w:sz w:val="24"/>
+            <w:szCs w:val="24"/>
+            <w:lang w:val="es-ES"/>
+          </w:rPr>
+          <w:t>d</w:t>
+        </w:r>
+        <w:r>
+          <w:rPr>
+            <w:rStyle w:val="Hipervnculo"/>
+            <w:rFonts w:ascii="Times New Roman" w:hAnsi="Times New Roman" w:cs="Times New Roman"/>
+            <w:sz w:val="24"/>
+            <w:szCs w:val="24"/>
+            <w:lang w:val="es-ES"/>
+          </w:rPr>
+          <w:t>bptEu1dFGHpqUMrqvhbzp1yOJ3zQ?usp=drive_link</w:t>
         </w:r>
       </w:hyperlink>
     </w:p>

</xml_diff>